<commit_message>
with style and less bugs
</commit_message>
<xml_diff>
--- a/data/docu19.docx
+++ b/data/docu19.docx
@@ -4,14 +4,9 @@
   <w:body>
     <w:p>
       <w:pPr>
-        <w:rPr>
-          <w:rFonts w:ascii="American Typewriter" w:hAnsi="American Typewriter"/>
-        </w:rPr>
+        <w:pStyle w:val="Titre1"/>
       </w:pPr>
       <w:r>
-        <w:rPr>
-          <w:rFonts w:ascii="American Typewriter" w:hAnsi="American Typewriter"/>
-        </w:rPr>
         <w:t>Bonjour, je m’appelle Peng</w:t>
       </w:r>
     </w:p>
@@ -464,6 +459,27 @@
       <w:sz w:val="48"/>
     </w:rPr>
   </w:style>
+  <w:style w:type="paragraph" w:styleId="Titre1">
+    <w:name w:val="heading 1"/>
+    <w:basedOn w:val="Normal"/>
+    <w:next w:val="Normal"/>
+    <w:link w:val="Titre1Car"/>
+    <w:uiPriority w:val="9"/>
+    <w:qFormat/>
+    <w:rsid w:val="005D142D"/>
+    <w:pPr>
+      <w:keepNext/>
+      <w:keepLines/>
+      <w:spacing w:before="240"/>
+      <w:outlineLvl w:val="0"/>
+    </w:pPr>
+    <w:rPr>
+      <w:rFonts w:asciiTheme="majorHAnsi" w:eastAsiaTheme="majorEastAsia" w:hAnsiTheme="majorHAnsi" w:cstheme="majorBidi"/>
+      <w:color w:val="2F5496" w:themeColor="accent1" w:themeShade="BF"/>
+      <w:sz w:val="32"/>
+      <w:szCs w:val="32"/>
+    </w:rPr>
+  </w:style>
   <w:style w:type="character" w:default="1" w:styleId="Policepardfaut">
     <w:name w:val="Default Paragraph Font"/>
     <w:uiPriority w:val="1"/>
@@ -532,6 +548,21 @@
     <w:link w:val="Pieddepage"/>
     <w:uiPriority w:val="99"/>
     <w:rsid w:val="00E55C6F"/>
+  </w:style>
+  <w:style w:type="character" w:customStyle="1" w:styleId="Titre1Car">
+    <w:name w:val="Titre 1 Car"/>
+    <w:basedOn w:val="Policepardfaut"/>
+    <w:link w:val="Titre1"/>
+    <w:uiPriority w:val="9"/>
+    <w:rsid w:val="005D142D"/>
+    <w:rPr>
+      <w:rFonts w:asciiTheme="majorHAnsi" w:eastAsiaTheme="majorEastAsia" w:hAnsiTheme="majorHAnsi" w:cstheme="majorBidi"/>
+      <w:b/>
+      <w:i/>
+      <w:color w:val="2F5496" w:themeColor="accent1" w:themeShade="BF"/>
+      <w:sz w:val="32"/>
+      <w:szCs w:val="32"/>
+    </w:rPr>
   </w:style>
 </w:styles>
 </file>

</xml_diff>